<commit_message>
MVC First Day Demos
</commit_message>
<xml_diff>
--- a/31stMay/Middleware Theory.docx
+++ b/31stMay/Middleware Theory.docx
@@ -47,6 +47,129 @@
         </w:rPr>
         <w:t xml:space="preserve"> </w:t>
       </w:r>
+    </w:p>
+    <w:p>
+      <w:pPr>
+        <w:shd w:val="clear" w:color="auto" w:fill="FFFFFF"/>
+        <w:spacing w:before="300" w:after="100" w:afterAutospacing="1" w:line="240" w:lineRule="auto"/>
+        <w:textAlignment w:val="top"/>
+        <w:outlineLvl w:val="0"/>
+        <w:rPr>
+          <w:rFonts w:ascii="Arial" w:eastAsia="Times New Roman" w:hAnsi="Arial" w:cs="Arial"/>
+          <w:b/>
+          <w:bCs/>
+          <w:color w:val="FF6A00"/>
+          <w:kern w:val="36"/>
+          <w:sz w:val="48"/>
+          <w:szCs w:val="48"/>
+          <w:lang w:eastAsia="en-IN"/>
+        </w:rPr>
+      </w:pPr>
+      <w:r>
+        <w:rPr>
+          <w:rFonts w:ascii="Arial" w:eastAsia="Times New Roman" w:hAnsi="Arial" w:cs="Arial"/>
+          <w:b/>
+          <w:bCs/>
+          <w:noProof/>
+          <w:color w:val="FF6A00"/>
+          <w:kern w:val="36"/>
+          <w:sz w:val="48"/>
+          <w:szCs w:val="48"/>
+          <w:lang w:eastAsia="en-IN"/>
+        </w:rPr>
+        <mc:AlternateContent>
+          <mc:Choice Requires="wps">
+            <w:drawing>
+              <wp:anchor distT="0" distB="0" distL="114300" distR="114300" simplePos="0" relativeHeight="251659264" behindDoc="0" locked="0" layoutInCell="1" allowOverlap="1">
+                <wp:simplePos x="0" y="0"/>
+                <wp:positionH relativeFrom="column">
+                  <wp:posOffset>-282388</wp:posOffset>
+                </wp:positionH>
+                <wp:positionV relativeFrom="paragraph">
+                  <wp:posOffset>61109</wp:posOffset>
+                </wp:positionV>
+                <wp:extent cx="3191435" cy="327212"/>
+                <wp:effectExtent l="0" t="0" r="28575" b="15875"/>
+                <wp:wrapNone/>
+                <wp:docPr id="3" name="Pentagon 3"/>
+                <wp:cNvGraphicFramePr/>
+                <a:graphic xmlns:a="http://schemas.openxmlformats.org/drawingml/2006/main">
+                  <a:graphicData uri="http://schemas.microsoft.com/office/word/2010/wordprocessingShape">
+                    <wps:wsp>
+                      <wps:cNvSpPr/>
+                      <wps:spPr>
+                        <a:xfrm>
+                          <a:off x="0" y="0"/>
+                          <a:ext cx="3191435" cy="327212"/>
+                        </a:xfrm>
+                        <a:prstGeom prst="homePlate">
+                          <a:avLst/>
+                        </a:prstGeom>
+                      </wps:spPr>
+                      <wps:style>
+                        <a:lnRef idx="2">
+                          <a:schemeClr val="accent1">
+                            <a:shade val="50000"/>
+                          </a:schemeClr>
+                        </a:lnRef>
+                        <a:fillRef idx="1">
+                          <a:schemeClr val="accent1"/>
+                        </a:fillRef>
+                        <a:effectRef idx="0">
+                          <a:schemeClr val="accent1"/>
+                        </a:effectRef>
+                        <a:fontRef idx="minor">
+                          <a:schemeClr val="lt1"/>
+                        </a:fontRef>
+                      </wps:style>
+                      <wps:bodyPr rot="0" spcFirstLastPara="0" vertOverflow="overflow" horzOverflow="overflow" vert="horz" wrap="square" lIns="91440" tIns="45720" rIns="91440" bIns="45720" numCol="1" spcCol="0" rtlCol="0" fromWordArt="0" anchor="ctr" anchorCtr="0" forceAA="0" compatLnSpc="1">
+                        <a:prstTxWarp prst="textNoShape">
+                          <a:avLst/>
+                        </a:prstTxWarp>
+                        <a:noAutofit/>
+                      </wps:bodyPr>
+                    </wps:wsp>
+                  </a:graphicData>
+                </a:graphic>
+              </wp:anchor>
+            </w:drawing>
+          </mc:Choice>
+          <mc:Fallback>
+            <w:pict>
+              <v:shapetype id="_x0000_t15" coordsize="21600,21600" o:spt="15" adj="16200" path="m@0,l,,,21600@0,21600,21600,10800xe">
+                <v:stroke joinstyle="miter"/>
+                <v:formulas>
+                  <v:f eqn="val #0"/>
+                  <v:f eqn="prod #0 1 2"/>
+                </v:formulas>
+                <v:path gradientshapeok="t" o:connecttype="custom" o:connectlocs="@1,0;0,10800;@1,21600;21600,10800" o:connectangles="270,180,90,0" textboxrect="0,0,10800,21600;0,0,16200,21600;0,0,21600,21600"/>
+                <v:handles>
+                  <v:h position="#0,topLeft" xrange="0,21600"/>
+                </v:handles>
+              </v:shapetype>
+              <v:shape id="Pentagon 3" o:spid="_x0000_s1026" type="#_x0000_t15" style="position:absolute;margin-left:-22.25pt;margin-top:4.8pt;width:251.3pt;height:25.75pt;z-index:251659264;visibility:visible;mso-wrap-style:square;mso-wrap-distance-left:9pt;mso-wrap-distance-top:0;mso-wrap-distance-right:9pt;mso-wrap-distance-bottom:0;mso-position-horizontal:absolute;mso-position-horizontal-relative:text;mso-position-vertical:absolute;mso-position-vertical-relative:text;v-text-anchor:middle" o:gfxdata="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" adj="20493" fillcolor="#4f81bd [3204]" strokecolor="#243f60 [1604]" strokeweight="2pt"/>
+            </w:pict>
+          </mc:Fallback>
+        </mc:AlternateContent>
+      </w:r>
+    </w:p>
+    <w:p>
+      <w:pPr>
+        <w:shd w:val="clear" w:color="auto" w:fill="FFFFFF"/>
+        <w:spacing w:before="300" w:after="100" w:afterAutospacing="1" w:line="240" w:lineRule="auto"/>
+        <w:textAlignment w:val="top"/>
+        <w:outlineLvl w:val="0"/>
+        <w:rPr>
+          <w:rFonts w:ascii="Arial" w:eastAsia="Times New Roman" w:hAnsi="Arial" w:cs="Arial"/>
+          <w:b/>
+          <w:bCs/>
+          <w:color w:val="FF6A00"/>
+          <w:kern w:val="36"/>
+          <w:sz w:val="48"/>
+          <w:szCs w:val="48"/>
+          <w:lang w:eastAsia="en-IN"/>
+        </w:rPr>
+      </w:pPr>
     </w:p>
     <w:p>
       <w:pPr>
@@ -309,8 +432,6 @@
           <w:lang w:eastAsia="en-IN"/>
         </w:rPr>
       </w:pPr>
-      <w:bookmarkStart w:id="0" w:name="_GoBack"/>
-      <w:bookmarkEnd w:id="0"/>
     </w:p>
     <w:p>
       <w:pPr>
@@ -379,7 +500,7 @@
         </w:rPr>
         <w:t>Example</w:t>
       </w:r>
-      <w:hyperlink r:id="rId6" w:anchor="example" w:history="1">
+      <w:hyperlink r:id="rId9" w:anchor="example" w:history="1">
         <w:r>
           <w:rPr>
             <w:rFonts w:ascii="Arial" w:eastAsia="Times New Roman" w:hAnsi="Arial" w:cs="Arial"/>
@@ -508,6 +629,7 @@
           <w:bdr w:val="none" w:sz="0" w:space="0" w:color="auto" w:frame="1"/>
           <w:lang w:eastAsia="en-IN"/>
         </w:rPr>
+        <w:lastRenderedPageBreak/>
         <w:t>app.Run</w:t>
       </w:r>
       <w:proofErr w:type="spellEnd"/>
@@ -773,7 +895,6 @@
           <w:szCs w:val="24"/>
           <w:lang w:eastAsia="en-IN"/>
         </w:rPr>
-        <w:lastRenderedPageBreak/>
         <w:t>Performs action before and after next delegate.</w:t>
       </w:r>
       <w:proofErr w:type="gramEnd"/>
@@ -1172,7 +1293,7 @@
             <wp:extent cx="5715000" cy="3657600"/>
             <wp:effectExtent l="0" t="0" r="0" b="0"/>
             <wp:docPr id="1" name="Picture 1" descr="enter image description here">
-              <a:hlinkClick xmlns:a="http://schemas.openxmlformats.org/drawingml/2006/main" r:id="rId7" tgtFrame="&quot;_blank&quot;"/>
+              <a:hlinkClick xmlns:a="http://schemas.openxmlformats.org/drawingml/2006/main" r:id="rId10" tgtFrame="&quot;_blank&quot;"/>
             </wp:docPr>
             <wp:cNvGraphicFramePr>
               <a:graphicFrameLocks xmlns:a="http://schemas.openxmlformats.org/drawingml/2006/main" noChangeAspect="1"/>
@@ -1182,14 +1303,14 @@
                 <pic:pic xmlns:pic="http://schemas.openxmlformats.org/drawingml/2006/picture">
                   <pic:nvPicPr>
                     <pic:cNvPr id="0" name="Picture 1" descr="enter image description here">
-                      <a:hlinkClick r:id="rId7" tgtFrame="&quot;_blank&quot;"/>
+                      <a:hlinkClick r:id="rId10" tgtFrame="&quot;_blank&quot;"/>
                     </pic:cNvPr>
                     <pic:cNvPicPr>
                       <a:picLocks noChangeAspect="1" noChangeArrowheads="1"/>
                     </pic:cNvPicPr>
                   </pic:nvPicPr>
                   <pic:blipFill>
-                    <a:blip r:embed="rId8">
+                    <a:blip r:embed="rId11">
                       <a:extLst>
                         <a:ext uri="{28A0092B-C50C-407E-A947-70E740481C1C}">
                           <a14:useLocalDpi xmlns:a14="http://schemas.microsoft.com/office/drawing/2010/main" val="0"/>
@@ -2032,6 +2153,7 @@
           <w:bdr w:val="none" w:sz="0" w:space="0" w:color="auto" w:frame="1"/>
           <w:lang w:eastAsia="en-IN"/>
         </w:rPr>
+        <w:lastRenderedPageBreak/>
         <w:t xml:space="preserve">        </w:t>
       </w:r>
       <w:proofErr w:type="gramStart"/>
@@ -2265,7 +2387,6 @@
           <w:szCs w:val="24"/>
           <w:lang w:eastAsia="en-IN"/>
         </w:rPr>
-        <w:lastRenderedPageBreak/>
         <w:t xml:space="preserve">Similar to </w:t>
       </w:r>
       <w:proofErr w:type="spellStart"/>
@@ -3143,7 +3264,10 @@
         <w:t>}</w:t>
       </w:r>
     </w:p>
-    <w:p/>
+    <w:p>
+      <w:bookmarkStart w:id="0" w:name="_GoBack"/>
+      <w:bookmarkEnd w:id="0"/>
+    </w:p>
     <w:sectPr>
       <w:pgSz w:w="11906" w:h="16838"/>
       <w:pgMar w:top="1440" w:right="1440" w:bottom="1440" w:left="1440" w:header="708" w:footer="708" w:gutter="0"/>
@@ -3152,6 +3276,56 @@
     </w:sectPr>
   </w:body>
 </w:document>
+</file>
+
+<file path=word/endnotes.xml><?xml version="1.0" encoding="utf-8"?>
+<w:endnotes xmlns:wpc="http://schemas.microsoft.com/office/word/2010/wordprocessingCanvas" xmlns:mc="http://schemas.openxmlformats.org/markup-compatibility/2006" xmlns:o="urn:schemas-microsoft-com:office:office" xmlns:r="http://schemas.openxmlformats.org/officeDocument/2006/relationships" xmlns:m="http://schemas.openxmlformats.org/officeDocument/2006/math" xmlns:v="urn:schemas-microsoft-com:vml" xmlns:wp14="http://schemas.microsoft.com/office/word/2010/wordprocessingDrawing" xmlns:wp="http://schemas.openxmlformats.org/drawingml/2006/wordprocessingDrawing" xmlns:w10="urn:schemas-microsoft-com:office:word" xmlns:w="http://schemas.openxmlformats.org/wordprocessingml/2006/main" xmlns:w14="http://schemas.microsoft.com/office/word/2010/wordml" xmlns:wpg="http://schemas.microsoft.com/office/word/2010/wordprocessingGroup" xmlns:wpi="http://schemas.microsoft.com/office/word/2010/wordprocessingInk" xmlns:wne="http://schemas.microsoft.com/office/word/2006/wordml" xmlns:wps="http://schemas.microsoft.com/office/word/2010/wordprocessingShape" mc:Ignorable="w14 wp14">
+  <w:endnote w:type="separator" w:id="-1">
+    <w:p>
+      <w:pPr>
+        <w:spacing w:after="0" w:line="240" w:lineRule="auto"/>
+      </w:pPr>
+      <w:r>
+        <w:separator/>
+      </w:r>
+    </w:p>
+  </w:endnote>
+  <w:endnote w:type="continuationSeparator" w:id="0">
+    <w:p>
+      <w:pPr>
+        <w:spacing w:after="0" w:line="240" w:lineRule="auto"/>
+      </w:pPr>
+      <w:r>
+        <w:continuationSeparator/>
+      </w:r>
+    </w:p>
+  </w:endnote>
+</w:endnotes>
+</file>
+
+<file path=word/footnotes.xml><?xml version="1.0" encoding="utf-8"?>
+<w:footnotes xmlns:wpc="http://schemas.microsoft.com/office/word/2010/wordprocessingCanvas" xmlns:mc="http://schemas.openxmlformats.org/markup-compatibility/2006" xmlns:o="urn:schemas-microsoft-com:office:office" xmlns:r="http://schemas.openxmlformats.org/officeDocument/2006/relationships" xmlns:m="http://schemas.openxmlformats.org/officeDocument/2006/math" xmlns:v="urn:schemas-microsoft-com:vml" xmlns:wp14="http://schemas.microsoft.com/office/word/2010/wordprocessingDrawing" xmlns:wp="http://schemas.openxmlformats.org/drawingml/2006/wordprocessingDrawing" xmlns:w10="urn:schemas-microsoft-com:office:word" xmlns:w="http://schemas.openxmlformats.org/wordprocessingml/2006/main" xmlns:w14="http://schemas.microsoft.com/office/word/2010/wordml" xmlns:wpg="http://schemas.microsoft.com/office/word/2010/wordprocessingGroup" xmlns:wpi="http://schemas.microsoft.com/office/word/2010/wordprocessingInk" xmlns:wne="http://schemas.microsoft.com/office/word/2006/wordml" xmlns:wps="http://schemas.microsoft.com/office/word/2010/wordprocessingShape" mc:Ignorable="w14 wp14">
+  <w:footnote w:type="separator" w:id="-1">
+    <w:p>
+      <w:pPr>
+        <w:spacing w:after="0" w:line="240" w:lineRule="auto"/>
+      </w:pPr>
+      <w:r>
+        <w:separator/>
+      </w:r>
+    </w:p>
+  </w:footnote>
+  <w:footnote w:type="continuationSeparator" w:id="0">
+    <w:p>
+      <w:pPr>
+        <w:spacing w:after="0" w:line="240" w:lineRule="auto"/>
+      </w:pPr>
+      <w:r>
+        <w:continuationSeparator/>
+      </w:r>
+    </w:p>
+  </w:footnote>
+</w:footnotes>
 </file>
 
 <file path=word/numbering.xml><?xml version="1.0" encoding="utf-8"?>
@@ -3703,6 +3877,50 @@
       <w:szCs w:val="16"/>
     </w:rPr>
   </w:style>
+  <w:style w:type="paragraph" w:styleId="Header">
+    <w:name w:val="header"/>
+    <w:basedOn w:val="Normal"/>
+    <w:link w:val="HeaderChar"/>
+    <w:uiPriority w:val="99"/>
+    <w:unhideWhenUsed/>
+    <w:rsid w:val="00123827"/>
+    <w:pPr>
+      <w:tabs>
+        <w:tab w:val="center" w:pos="4513"/>
+        <w:tab w:val="right" w:pos="9026"/>
+      </w:tabs>
+      <w:spacing w:after="0" w:line="240" w:lineRule="auto"/>
+    </w:pPr>
+  </w:style>
+  <w:style w:type="character" w:customStyle="1" w:styleId="HeaderChar">
+    <w:name w:val="Header Char"/>
+    <w:basedOn w:val="DefaultParagraphFont"/>
+    <w:link w:val="Header"/>
+    <w:uiPriority w:val="99"/>
+    <w:rsid w:val="00123827"/>
+  </w:style>
+  <w:style w:type="paragraph" w:styleId="Footer">
+    <w:name w:val="footer"/>
+    <w:basedOn w:val="Normal"/>
+    <w:link w:val="FooterChar"/>
+    <w:uiPriority w:val="99"/>
+    <w:unhideWhenUsed/>
+    <w:rsid w:val="00123827"/>
+    <w:pPr>
+      <w:tabs>
+        <w:tab w:val="center" w:pos="4513"/>
+        <w:tab w:val="right" w:pos="9026"/>
+      </w:tabs>
+      <w:spacing w:after="0" w:line="240" w:lineRule="auto"/>
+    </w:pPr>
+  </w:style>
+  <w:style w:type="character" w:customStyle="1" w:styleId="FooterChar">
+    <w:name w:val="Footer Char"/>
+    <w:basedOn w:val="DefaultParagraphFont"/>
+    <w:link w:val="Footer"/>
+    <w:uiPriority w:val="99"/>
+    <w:rsid w:val="00123827"/>
+  </w:style>
 </w:styles>
 </file>
 
@@ -4098,6 +4316,50 @@
       <w:szCs w:val="16"/>
     </w:rPr>
   </w:style>
+  <w:style w:type="paragraph" w:styleId="Header">
+    <w:name w:val="header"/>
+    <w:basedOn w:val="Normal"/>
+    <w:link w:val="HeaderChar"/>
+    <w:uiPriority w:val="99"/>
+    <w:unhideWhenUsed/>
+    <w:rsid w:val="00123827"/>
+    <w:pPr>
+      <w:tabs>
+        <w:tab w:val="center" w:pos="4513"/>
+        <w:tab w:val="right" w:pos="9026"/>
+      </w:tabs>
+      <w:spacing w:after="0" w:line="240" w:lineRule="auto"/>
+    </w:pPr>
+  </w:style>
+  <w:style w:type="character" w:customStyle="1" w:styleId="HeaderChar">
+    <w:name w:val="Header Char"/>
+    <w:basedOn w:val="DefaultParagraphFont"/>
+    <w:link w:val="Header"/>
+    <w:uiPriority w:val="99"/>
+    <w:rsid w:val="00123827"/>
+  </w:style>
+  <w:style w:type="paragraph" w:styleId="Footer">
+    <w:name w:val="footer"/>
+    <w:basedOn w:val="Normal"/>
+    <w:link w:val="FooterChar"/>
+    <w:uiPriority w:val="99"/>
+    <w:unhideWhenUsed/>
+    <w:rsid w:val="00123827"/>
+    <w:pPr>
+      <w:tabs>
+        <w:tab w:val="center" w:pos="4513"/>
+        <w:tab w:val="right" w:pos="9026"/>
+      </w:tabs>
+      <w:spacing w:after="0" w:line="240" w:lineRule="auto"/>
+    </w:pPr>
+  </w:style>
+  <w:style w:type="character" w:customStyle="1" w:styleId="FooterChar">
+    <w:name w:val="Footer Char"/>
+    <w:basedOn w:val="DefaultParagraphFont"/>
+    <w:link w:val="Footer"/>
+    <w:uiPriority w:val="99"/>
+    <w:rsid w:val="00123827"/>
+  </w:style>
 </w:styles>
 </file>
 
@@ -4384,4 +4646,16 @@
   <a:objectDefaults/>
   <a:extraClrSchemeLst/>
 </a:theme>
+</file>
+
+<file path=customXml/item1.xml><?xml version="1.0" encoding="utf-8"?>
+<b:Sources xmlns:b="http://schemas.openxmlformats.org/officeDocument/2006/bibliography" xmlns="http://schemas.openxmlformats.org/officeDocument/2006/bibliography" SelectedStyle="\APA.XSL" StyleName="APA"/>
+</file>
+
+<file path=customXml/itemProps1.xml><?xml version="1.0" encoding="utf-8"?>
+<ds:datastoreItem xmlns:ds="http://schemas.openxmlformats.org/officeDocument/2006/customXml" ds:itemID="{F0E0DE66-340D-4435-8E35-CCCB4D969DEC}">
+  <ds:schemaRefs>
+    <ds:schemaRef ds:uri="http://schemas.openxmlformats.org/officeDocument/2006/bibliography"/>
+  </ds:schemaRefs>
+</ds:datastoreItem>
 </file>
</xml_diff>